<commit_message>
maze explain rough draft
</commit_message>
<xml_diff>
--- a/Rough draft.docx
+++ b/Rough draft.docx
@@ -2,7 +2,792 @@
 <file path=word/document.xml><?xml version="1.0" encoding="utf-8"?>
 <w:document xmlns:wpc="http://schemas.microsoft.com/office/word/2010/wordprocessingCanvas" xmlns:cx="http://schemas.microsoft.com/office/drawing/2014/chartex" xmlns:cx1="http://schemas.microsoft.com/office/drawing/2015/9/8/chartex" xmlns:cx2="http://schemas.microsoft.com/office/drawing/2015/10/21/chartex" xmlns:cx3="http://schemas.microsoft.com/office/drawing/2016/5/9/chartex" xmlns:cx4="http://schemas.microsoft.com/office/drawing/2016/5/10/chartex" xmlns:cx5="http://schemas.microsoft.com/office/drawing/2016/5/11/chartex" xmlns:cx6="http://schemas.microsoft.com/office/drawing/2016/5/12/chartex" xmlns:cx7="http://schemas.microsoft.com/office/drawing/2016/5/13/chartex" xmlns:cx8="http://schemas.microsoft.com/office/drawing/2016/5/14/chartex" xmlns:mc="http://schemas.openxmlformats.org/markup-compatibility/2006" xmlns:aink="http://schemas.microsoft.com/office/drawing/2016/ink" xmlns:am3d="http://schemas.microsoft.com/office/drawing/2017/model3d" xmlns:o="urn:schemas-microsoft-com:office:office" xmlns:oel="http://schemas.microsoft.com/office/2019/extlst" xmlns:r="http://schemas.openxmlformats.org/officeDocument/2006/relationships" xmlns:m="http://schemas.openxmlformats.org/officeDocument/2006/math" xmlns:v="urn:schemas-microsoft-com:vml" xmlns:wp14="http://schemas.microsoft.com/office/word/2010/wordprocessingDrawing" xmlns:wp="http://schemas.openxmlformats.org/drawingml/2006/wordprocessingDrawing" xmlns:w10="urn:schemas-microsoft-com:office:word" xmlns:w="http://schemas.openxmlformats.org/wordprocessingml/2006/main" xmlns:w14="http://schemas.microsoft.com/office/word/2010/wordml" xmlns:w15="http://schemas.microsoft.com/office/word/2012/wordml" xmlns:w16cex="http://schemas.microsoft.com/office/word/2018/wordml/cex" xmlns:w16cid="http://schemas.microsoft.com/office/word/2016/wordml/cid" xmlns:w16="http://schemas.microsoft.com/office/word/2018/wordml" xmlns:w16sdtdh="http://schemas.microsoft.com/office/word/2020/wordml/sdtdatahash" xmlns:w16se="http://schemas.microsoft.com/office/word/2015/wordml/symex" xmlns:wpg="http://schemas.microsoft.com/office/word/2010/wordprocessingGroup" xmlns:wpi="http://schemas.microsoft.com/office/word/2010/wordprocessingInk" xmlns:wne="http://schemas.microsoft.com/office/word/2006/wordml" xmlns:wps="http://schemas.microsoft.com/office/word/2010/wordprocessingShape" mc:Ignorable="w14 w15 w16se w16cid w16 w16cex w16sdtdh wp14">
   <w:body>
-    <w:p/>
+    <w:p>
+      <w:pPr>
+        <w:rPr>
+          <w:rFonts w:ascii="Times New Roman" w:hAnsi="Times New Roman" w:cs="Times New Roman"/>
+          <w:sz w:val="24"/>
+          <w:szCs w:val="24"/>
+        </w:rPr>
+      </w:pPr>
+      <w:r>
+        <w:rPr>
+          <w:rFonts w:ascii="Times New Roman" w:hAnsi="Times New Roman" w:cs="Times New Roman"/>
+          <w:sz w:val="24"/>
+          <w:szCs w:val="24"/>
+        </w:rPr>
+        <w:t xml:space="preserve">Rough version (To put into </w:t>
+      </w:r>
+      <w:proofErr w:type="spellStart"/>
+      <w:r>
+        <w:rPr>
+          <w:rFonts w:ascii="Times New Roman" w:hAnsi="Times New Roman" w:cs="Times New Roman"/>
+          <w:sz w:val="24"/>
+          <w:szCs w:val="24"/>
+        </w:rPr>
+        <w:t>LaTex</w:t>
+      </w:r>
+      <w:proofErr w:type="spellEnd"/>
+      <w:r>
+        <w:rPr>
+          <w:rFonts w:ascii="Times New Roman" w:hAnsi="Times New Roman" w:cs="Times New Roman"/>
+          <w:sz w:val="24"/>
+          <w:szCs w:val="24"/>
+        </w:rPr>
+        <w:t>)</w:t>
+      </w:r>
+    </w:p>
+    <w:p>
+      <w:pPr>
+        <w:rPr>
+          <w:rFonts w:ascii="Times New Roman" w:hAnsi="Times New Roman" w:cs="Times New Roman"/>
+          <w:sz w:val="24"/>
+          <w:szCs w:val="24"/>
+        </w:rPr>
+      </w:pPr>
+      <w:r>
+        <w:rPr>
+          <w:rFonts w:ascii="Times New Roman" w:hAnsi="Times New Roman" w:cs="Times New Roman"/>
+          <w:sz w:val="24"/>
+          <w:szCs w:val="24"/>
+        </w:rPr>
+        <w:t>Problem 0:</w:t>
+      </w:r>
+    </w:p>
+    <w:p>
+      <w:pPr>
+        <w:numPr>
+          <w:ilvl w:val="0"/>
+          <w:numId w:val="2"/>
+        </w:numPr>
+        <w:rPr>
+          <w:rFonts w:ascii="Times New Roman" w:hAnsi="Times New Roman" w:cs="Times New Roman"/>
+          <w:sz w:val="24"/>
+          <w:szCs w:val="24"/>
+        </w:rPr>
+      </w:pPr>
+      <w:r>
+        <w:rPr>
+          <w:rFonts w:ascii="Times New Roman" w:hAnsi="Times New Roman" w:cs="Times New Roman"/>
+          <w:b/>
+          <w:bCs/>
+          <w:sz w:val="24"/>
+          <w:szCs w:val="24"/>
+        </w:rPr>
+        <w:t>Importing Libraries</w:t>
+      </w:r>
+      <w:r>
+        <w:rPr>
+          <w:rFonts w:ascii="Times New Roman" w:hAnsi="Times New Roman" w:cs="Times New Roman"/>
+          <w:sz w:val="24"/>
+          <w:szCs w:val="24"/>
+        </w:rPr>
+        <w:t>:</w:t>
+      </w:r>
+    </w:p>
+    <w:p>
+      <w:pPr>
+        <w:numPr>
+          <w:ilvl w:val="1"/>
+          <w:numId w:val="2"/>
+        </w:numPr>
+        <w:rPr>
+          <w:rFonts w:ascii="Times New Roman" w:hAnsi="Times New Roman" w:cs="Times New Roman"/>
+          <w:sz w:val="24"/>
+          <w:szCs w:val="24"/>
+        </w:rPr>
+      </w:pPr>
+      <w:r>
+        <w:rPr>
+          <w:rFonts w:ascii="Times New Roman" w:hAnsi="Times New Roman" w:cs="Times New Roman"/>
+          <w:sz w:val="24"/>
+          <w:szCs w:val="24"/>
+        </w:rPr>
+        <w:t xml:space="preserve">The code begins by importing necessary libraries: </w:t>
+      </w:r>
+      <w:proofErr w:type="spellStart"/>
+      <w:r>
+        <w:rPr>
+          <w:rFonts w:ascii="Times New Roman" w:hAnsi="Times New Roman" w:cs="Times New Roman"/>
+          <w:b/>
+          <w:bCs/>
+          <w:sz w:val="24"/>
+          <w:szCs w:val="24"/>
+        </w:rPr>
+        <w:t>numpy</w:t>
+      </w:r>
+      <w:proofErr w:type="spellEnd"/>
+      <w:r>
+        <w:rPr>
+          <w:rFonts w:ascii="Times New Roman" w:hAnsi="Times New Roman" w:cs="Times New Roman"/>
+          <w:sz w:val="24"/>
+          <w:szCs w:val="24"/>
+        </w:rPr>
+        <w:t xml:space="preserve"> for array operations, </w:t>
+      </w:r>
+      <w:r>
+        <w:rPr>
+          <w:rFonts w:ascii="Times New Roman" w:hAnsi="Times New Roman" w:cs="Times New Roman"/>
+          <w:b/>
+          <w:bCs/>
+          <w:sz w:val="24"/>
+          <w:szCs w:val="24"/>
+        </w:rPr>
+        <w:t>random</w:t>
+      </w:r>
+      <w:r>
+        <w:rPr>
+          <w:rFonts w:ascii="Times New Roman" w:hAnsi="Times New Roman" w:cs="Times New Roman"/>
+          <w:sz w:val="24"/>
+          <w:szCs w:val="24"/>
+        </w:rPr>
+        <w:t xml:space="preserve"> for random number generation, and </w:t>
+      </w:r>
+      <w:proofErr w:type="spellStart"/>
+      <w:r>
+        <w:rPr>
+          <w:rFonts w:ascii="Times New Roman" w:hAnsi="Times New Roman" w:cs="Times New Roman"/>
+          <w:b/>
+          <w:bCs/>
+          <w:sz w:val="24"/>
+          <w:szCs w:val="24"/>
+        </w:rPr>
+        <w:t>matplotlib.pyplot</w:t>
+      </w:r>
+      <w:proofErr w:type="spellEnd"/>
+      <w:r>
+        <w:rPr>
+          <w:rFonts w:ascii="Times New Roman" w:hAnsi="Times New Roman" w:cs="Times New Roman"/>
+          <w:sz w:val="24"/>
+          <w:szCs w:val="24"/>
+        </w:rPr>
+        <w:t xml:space="preserve"> for visualization.</w:t>
+      </w:r>
+    </w:p>
+    <w:p>
+      <w:pPr>
+        <w:numPr>
+          <w:ilvl w:val="0"/>
+          <w:numId w:val="2"/>
+        </w:numPr>
+        <w:rPr>
+          <w:rFonts w:ascii="Times New Roman" w:hAnsi="Times New Roman" w:cs="Times New Roman"/>
+          <w:sz w:val="24"/>
+          <w:szCs w:val="24"/>
+        </w:rPr>
+      </w:pPr>
+      <w:r>
+        <w:rPr>
+          <w:rFonts w:ascii="Times New Roman" w:hAnsi="Times New Roman" w:cs="Times New Roman"/>
+          <w:b/>
+          <w:bCs/>
+          <w:sz w:val="24"/>
+          <w:szCs w:val="24"/>
+        </w:rPr>
+        <w:t>Function Definitions</w:t>
+      </w:r>
+      <w:r>
+        <w:rPr>
+          <w:rFonts w:ascii="Times New Roman" w:hAnsi="Times New Roman" w:cs="Times New Roman"/>
+          <w:sz w:val="24"/>
+          <w:szCs w:val="24"/>
+        </w:rPr>
+        <w:t>:</w:t>
+      </w:r>
+    </w:p>
+    <w:p>
+      <w:pPr>
+        <w:numPr>
+          <w:ilvl w:val="1"/>
+          <w:numId w:val="2"/>
+        </w:numPr>
+        <w:rPr>
+          <w:rFonts w:ascii="Times New Roman" w:hAnsi="Times New Roman" w:cs="Times New Roman"/>
+          <w:sz w:val="24"/>
+          <w:szCs w:val="24"/>
+        </w:rPr>
+      </w:pPr>
+      <w:proofErr w:type="spellStart"/>
+      <w:r>
+        <w:rPr>
+          <w:rFonts w:ascii="Times New Roman" w:hAnsi="Times New Roman" w:cs="Times New Roman"/>
+          <w:b/>
+          <w:bCs/>
+          <w:sz w:val="24"/>
+          <w:szCs w:val="24"/>
+        </w:rPr>
+        <w:t>generate_maze_with_start_end</w:t>
+      </w:r>
+      <w:proofErr w:type="spellEnd"/>
+      <w:r>
+        <w:rPr>
+          <w:rFonts w:ascii="Times New Roman" w:hAnsi="Times New Roman" w:cs="Times New Roman"/>
+          <w:b/>
+          <w:bCs/>
+          <w:sz w:val="24"/>
+          <w:szCs w:val="24"/>
+        </w:rPr>
+        <w:t>(</w:t>
+      </w:r>
+      <w:proofErr w:type="spellStart"/>
+      <w:r>
+        <w:rPr>
+          <w:rFonts w:ascii="Times New Roman" w:hAnsi="Times New Roman" w:cs="Times New Roman"/>
+          <w:b/>
+          <w:bCs/>
+          <w:sz w:val="24"/>
+          <w:szCs w:val="24"/>
+        </w:rPr>
+        <w:t>num_rows</w:t>
+      </w:r>
+      <w:proofErr w:type="spellEnd"/>
+      <w:r>
+        <w:rPr>
+          <w:rFonts w:ascii="Times New Roman" w:hAnsi="Times New Roman" w:cs="Times New Roman"/>
+          <w:b/>
+          <w:bCs/>
+          <w:sz w:val="24"/>
+          <w:szCs w:val="24"/>
+        </w:rPr>
+        <w:t xml:space="preserve">, </w:t>
+      </w:r>
+      <w:proofErr w:type="spellStart"/>
+      <w:r>
+        <w:rPr>
+          <w:rFonts w:ascii="Times New Roman" w:hAnsi="Times New Roman" w:cs="Times New Roman"/>
+          <w:b/>
+          <w:bCs/>
+          <w:sz w:val="24"/>
+          <w:szCs w:val="24"/>
+        </w:rPr>
+        <w:t>num_cols</w:t>
+      </w:r>
+      <w:proofErr w:type="spellEnd"/>
+      <w:r>
+        <w:rPr>
+          <w:rFonts w:ascii="Times New Roman" w:hAnsi="Times New Roman" w:cs="Times New Roman"/>
+          <w:b/>
+          <w:bCs/>
+          <w:sz w:val="24"/>
+          <w:szCs w:val="24"/>
+        </w:rPr>
+        <w:t>)</w:t>
+      </w:r>
+      <w:r>
+        <w:rPr>
+          <w:rFonts w:ascii="Times New Roman" w:hAnsi="Times New Roman" w:cs="Times New Roman"/>
+          <w:sz w:val="24"/>
+          <w:szCs w:val="24"/>
+        </w:rPr>
+        <w:t>: This function generates a maze-like structure with a specified number of rows and columns. It uses a depth-first search approach with random tie-breaking to create the maze. It ensures that each maze has a unique start and end point.</w:t>
+      </w:r>
+    </w:p>
+    <w:p>
+      <w:pPr>
+        <w:numPr>
+          <w:ilvl w:val="1"/>
+          <w:numId w:val="2"/>
+        </w:numPr>
+        <w:rPr>
+          <w:rFonts w:ascii="Times New Roman" w:hAnsi="Times New Roman" w:cs="Times New Roman"/>
+          <w:sz w:val="24"/>
+          <w:szCs w:val="24"/>
+        </w:rPr>
+      </w:pPr>
+      <w:proofErr w:type="spellStart"/>
+      <w:r>
+        <w:rPr>
+          <w:rFonts w:ascii="Times New Roman" w:hAnsi="Times New Roman" w:cs="Times New Roman"/>
+          <w:b/>
+          <w:bCs/>
+          <w:sz w:val="24"/>
+          <w:szCs w:val="24"/>
+        </w:rPr>
+        <w:t>generate_multiple_mazes_with_start_end</w:t>
+      </w:r>
+      <w:proofErr w:type="spellEnd"/>
+      <w:r>
+        <w:rPr>
+          <w:rFonts w:ascii="Times New Roman" w:hAnsi="Times New Roman" w:cs="Times New Roman"/>
+          <w:b/>
+          <w:bCs/>
+          <w:sz w:val="24"/>
+          <w:szCs w:val="24"/>
+        </w:rPr>
+        <w:t>(</w:t>
+      </w:r>
+      <w:proofErr w:type="spellStart"/>
+      <w:r>
+        <w:rPr>
+          <w:rFonts w:ascii="Times New Roman" w:hAnsi="Times New Roman" w:cs="Times New Roman"/>
+          <w:b/>
+          <w:bCs/>
+          <w:sz w:val="24"/>
+          <w:szCs w:val="24"/>
+        </w:rPr>
+        <w:t>num_mazes</w:t>
+      </w:r>
+      <w:proofErr w:type="spellEnd"/>
+      <w:r>
+        <w:rPr>
+          <w:rFonts w:ascii="Times New Roman" w:hAnsi="Times New Roman" w:cs="Times New Roman"/>
+          <w:b/>
+          <w:bCs/>
+          <w:sz w:val="24"/>
+          <w:szCs w:val="24"/>
+        </w:rPr>
+        <w:t xml:space="preserve">, </w:t>
+      </w:r>
+      <w:proofErr w:type="spellStart"/>
+      <w:r>
+        <w:rPr>
+          <w:rFonts w:ascii="Times New Roman" w:hAnsi="Times New Roman" w:cs="Times New Roman"/>
+          <w:b/>
+          <w:bCs/>
+          <w:sz w:val="24"/>
+          <w:szCs w:val="24"/>
+        </w:rPr>
+        <w:t>maze_size</w:t>
+      </w:r>
+      <w:proofErr w:type="spellEnd"/>
+      <w:r>
+        <w:rPr>
+          <w:rFonts w:ascii="Times New Roman" w:hAnsi="Times New Roman" w:cs="Times New Roman"/>
+          <w:b/>
+          <w:bCs/>
+          <w:sz w:val="24"/>
+          <w:szCs w:val="24"/>
+        </w:rPr>
+        <w:t>)</w:t>
+      </w:r>
+      <w:r>
+        <w:rPr>
+          <w:rFonts w:ascii="Times New Roman" w:hAnsi="Times New Roman" w:cs="Times New Roman"/>
+          <w:sz w:val="24"/>
+          <w:szCs w:val="24"/>
+        </w:rPr>
+        <w:t xml:space="preserve">: This function generates multiple maze-like structures with unique start and end points. It calls </w:t>
+      </w:r>
+      <w:proofErr w:type="spellStart"/>
+      <w:r>
+        <w:rPr>
+          <w:rFonts w:ascii="Times New Roman" w:hAnsi="Times New Roman" w:cs="Times New Roman"/>
+          <w:b/>
+          <w:bCs/>
+          <w:sz w:val="24"/>
+          <w:szCs w:val="24"/>
+        </w:rPr>
+        <w:t>generate_maze_with_start_end</w:t>
+      </w:r>
+      <w:proofErr w:type="spellEnd"/>
+      <w:r>
+        <w:rPr>
+          <w:rFonts w:ascii="Times New Roman" w:hAnsi="Times New Roman" w:cs="Times New Roman"/>
+          <w:sz w:val="24"/>
+          <w:szCs w:val="24"/>
+        </w:rPr>
+        <w:t xml:space="preserve"> internally.</w:t>
+      </w:r>
+    </w:p>
+    <w:p>
+      <w:pPr>
+        <w:numPr>
+          <w:ilvl w:val="1"/>
+          <w:numId w:val="2"/>
+        </w:numPr>
+        <w:rPr>
+          <w:rFonts w:ascii="Times New Roman" w:hAnsi="Times New Roman" w:cs="Times New Roman"/>
+          <w:sz w:val="24"/>
+          <w:szCs w:val="24"/>
+        </w:rPr>
+      </w:pPr>
+      <w:proofErr w:type="spellStart"/>
+      <w:r>
+        <w:rPr>
+          <w:rFonts w:ascii="Times New Roman" w:hAnsi="Times New Roman" w:cs="Times New Roman"/>
+          <w:b/>
+          <w:bCs/>
+          <w:sz w:val="24"/>
+          <w:szCs w:val="24"/>
+        </w:rPr>
+        <w:t>visualize_maze</w:t>
+      </w:r>
+      <w:proofErr w:type="spellEnd"/>
+      <w:r>
+        <w:rPr>
+          <w:rFonts w:ascii="Times New Roman" w:hAnsi="Times New Roman" w:cs="Times New Roman"/>
+          <w:b/>
+          <w:bCs/>
+          <w:sz w:val="24"/>
+          <w:szCs w:val="24"/>
+        </w:rPr>
+        <w:t>(maze)</w:t>
+      </w:r>
+      <w:r>
+        <w:rPr>
+          <w:rFonts w:ascii="Times New Roman" w:hAnsi="Times New Roman" w:cs="Times New Roman"/>
+          <w:sz w:val="24"/>
+          <w:szCs w:val="24"/>
+        </w:rPr>
+        <w:t xml:space="preserve">: This function visualizes a maze using matplotlib's </w:t>
+      </w:r>
+      <w:proofErr w:type="spellStart"/>
+      <w:r>
+        <w:rPr>
+          <w:rFonts w:ascii="Times New Roman" w:hAnsi="Times New Roman" w:cs="Times New Roman"/>
+          <w:b/>
+          <w:bCs/>
+          <w:sz w:val="24"/>
+          <w:szCs w:val="24"/>
+        </w:rPr>
+        <w:t>imshow</w:t>
+      </w:r>
+      <w:proofErr w:type="spellEnd"/>
+      <w:r>
+        <w:rPr>
+          <w:rFonts w:ascii="Times New Roman" w:hAnsi="Times New Roman" w:cs="Times New Roman"/>
+          <w:sz w:val="24"/>
+          <w:szCs w:val="24"/>
+        </w:rPr>
+        <w:t xml:space="preserve"> function. It displays the maze as a binary image, where blocked cells are black and unblocked cells are white.</w:t>
+      </w:r>
+    </w:p>
+    <w:p>
+      <w:pPr>
+        <w:numPr>
+          <w:ilvl w:val="1"/>
+          <w:numId w:val="2"/>
+        </w:numPr>
+        <w:rPr>
+          <w:rFonts w:ascii="Times New Roman" w:hAnsi="Times New Roman" w:cs="Times New Roman"/>
+          <w:sz w:val="24"/>
+          <w:szCs w:val="24"/>
+        </w:rPr>
+      </w:pPr>
+      <w:proofErr w:type="spellStart"/>
+      <w:r>
+        <w:rPr>
+          <w:rFonts w:ascii="Times New Roman" w:hAnsi="Times New Roman" w:cs="Times New Roman"/>
+          <w:b/>
+          <w:bCs/>
+          <w:sz w:val="24"/>
+          <w:szCs w:val="24"/>
+        </w:rPr>
+        <w:t>save_maze_to_file</w:t>
+      </w:r>
+      <w:proofErr w:type="spellEnd"/>
+      <w:r>
+        <w:rPr>
+          <w:rFonts w:ascii="Times New Roman" w:hAnsi="Times New Roman" w:cs="Times New Roman"/>
+          <w:b/>
+          <w:bCs/>
+          <w:sz w:val="24"/>
+          <w:szCs w:val="24"/>
+        </w:rPr>
+        <w:t>(maze, filename)</w:t>
+      </w:r>
+      <w:r>
+        <w:rPr>
+          <w:rFonts w:ascii="Times New Roman" w:hAnsi="Times New Roman" w:cs="Times New Roman"/>
+          <w:sz w:val="24"/>
+          <w:szCs w:val="24"/>
+        </w:rPr>
+        <w:t xml:space="preserve">: This function saves a maze to a text file using </w:t>
+      </w:r>
+      <w:proofErr w:type="spellStart"/>
+      <w:r>
+        <w:rPr>
+          <w:rFonts w:ascii="Times New Roman" w:hAnsi="Times New Roman" w:cs="Times New Roman"/>
+          <w:sz w:val="24"/>
+          <w:szCs w:val="24"/>
+        </w:rPr>
+        <w:t>numpy's</w:t>
+      </w:r>
+      <w:proofErr w:type="spellEnd"/>
+      <w:r>
+        <w:rPr>
+          <w:rFonts w:ascii="Times New Roman" w:hAnsi="Times New Roman" w:cs="Times New Roman"/>
+          <w:sz w:val="24"/>
+          <w:szCs w:val="24"/>
+        </w:rPr>
+        <w:t xml:space="preserve"> </w:t>
+      </w:r>
+      <w:proofErr w:type="spellStart"/>
+      <w:r>
+        <w:rPr>
+          <w:rFonts w:ascii="Times New Roman" w:hAnsi="Times New Roman" w:cs="Times New Roman"/>
+          <w:b/>
+          <w:bCs/>
+          <w:sz w:val="24"/>
+          <w:szCs w:val="24"/>
+        </w:rPr>
+        <w:t>savetxt</w:t>
+      </w:r>
+      <w:proofErr w:type="spellEnd"/>
+      <w:r>
+        <w:rPr>
+          <w:rFonts w:ascii="Times New Roman" w:hAnsi="Times New Roman" w:cs="Times New Roman"/>
+          <w:sz w:val="24"/>
+          <w:szCs w:val="24"/>
+        </w:rPr>
+        <w:t xml:space="preserve"> function. It allows for storing the maze structure for later use.</w:t>
+      </w:r>
+    </w:p>
+    <w:p>
+      <w:pPr>
+        <w:numPr>
+          <w:ilvl w:val="0"/>
+          <w:numId w:val="2"/>
+        </w:numPr>
+        <w:rPr>
+          <w:rFonts w:ascii="Times New Roman" w:hAnsi="Times New Roman" w:cs="Times New Roman"/>
+          <w:sz w:val="24"/>
+          <w:szCs w:val="24"/>
+        </w:rPr>
+      </w:pPr>
+      <w:r>
+        <w:rPr>
+          <w:rFonts w:ascii="Times New Roman" w:hAnsi="Times New Roman" w:cs="Times New Roman"/>
+          <w:b/>
+          <w:bCs/>
+          <w:sz w:val="24"/>
+          <w:szCs w:val="24"/>
+        </w:rPr>
+        <w:t>Generating Maze Environments</w:t>
+      </w:r>
+      <w:r>
+        <w:rPr>
+          <w:rFonts w:ascii="Times New Roman" w:hAnsi="Times New Roman" w:cs="Times New Roman"/>
+          <w:sz w:val="24"/>
+          <w:szCs w:val="24"/>
+        </w:rPr>
+        <w:t>:</w:t>
+      </w:r>
+    </w:p>
+    <w:p>
+      <w:pPr>
+        <w:numPr>
+          <w:ilvl w:val="1"/>
+          <w:numId w:val="2"/>
+        </w:numPr>
+        <w:rPr>
+          <w:rFonts w:ascii="Times New Roman" w:hAnsi="Times New Roman" w:cs="Times New Roman"/>
+          <w:sz w:val="24"/>
+          <w:szCs w:val="24"/>
+        </w:rPr>
+      </w:pPr>
+      <w:r>
+        <w:rPr>
+          <w:rFonts w:ascii="Times New Roman" w:hAnsi="Times New Roman" w:cs="Times New Roman"/>
+          <w:sz w:val="24"/>
+          <w:szCs w:val="24"/>
+        </w:rPr>
+        <w:t xml:space="preserve">The code calls </w:t>
+      </w:r>
+      <w:proofErr w:type="spellStart"/>
+      <w:r>
+        <w:rPr>
+          <w:rFonts w:ascii="Times New Roman" w:hAnsi="Times New Roman" w:cs="Times New Roman"/>
+          <w:b/>
+          <w:bCs/>
+          <w:sz w:val="24"/>
+          <w:szCs w:val="24"/>
+        </w:rPr>
+        <w:t>generate_multiple_mazes_with_start_end</w:t>
+      </w:r>
+      <w:proofErr w:type="spellEnd"/>
+      <w:r>
+        <w:rPr>
+          <w:rFonts w:ascii="Times New Roman" w:hAnsi="Times New Roman" w:cs="Times New Roman"/>
+          <w:sz w:val="24"/>
+          <w:szCs w:val="24"/>
+        </w:rPr>
+        <w:t xml:space="preserve"> to generate 50 grid world environments, each with a maze size of 5x5.</w:t>
+      </w:r>
+    </w:p>
+    <w:p>
+      <w:pPr>
+        <w:numPr>
+          <w:ilvl w:val="1"/>
+          <w:numId w:val="2"/>
+        </w:numPr>
+        <w:rPr>
+          <w:rFonts w:ascii="Times New Roman" w:hAnsi="Times New Roman" w:cs="Times New Roman"/>
+          <w:sz w:val="24"/>
+          <w:szCs w:val="24"/>
+        </w:rPr>
+      </w:pPr>
+      <w:r>
+        <w:rPr>
+          <w:rFonts w:ascii="Times New Roman" w:hAnsi="Times New Roman" w:cs="Times New Roman"/>
+          <w:sz w:val="24"/>
+          <w:szCs w:val="24"/>
+        </w:rPr>
+        <w:t>Each generated maze is stored as a tuple containing the maze array, the start point, and the end point.</w:t>
+      </w:r>
+    </w:p>
+    <w:p>
+      <w:pPr>
+        <w:numPr>
+          <w:ilvl w:val="0"/>
+          <w:numId w:val="2"/>
+        </w:numPr>
+        <w:rPr>
+          <w:rFonts w:ascii="Times New Roman" w:hAnsi="Times New Roman" w:cs="Times New Roman"/>
+          <w:sz w:val="24"/>
+          <w:szCs w:val="24"/>
+        </w:rPr>
+      </w:pPr>
+      <w:r>
+        <w:rPr>
+          <w:rFonts w:ascii="Times New Roman" w:hAnsi="Times New Roman" w:cs="Times New Roman"/>
+          <w:b/>
+          <w:bCs/>
+          <w:sz w:val="24"/>
+          <w:szCs w:val="24"/>
+        </w:rPr>
+        <w:t>Visualizing and Saving Mazes</w:t>
+      </w:r>
+      <w:r>
+        <w:rPr>
+          <w:rFonts w:ascii="Times New Roman" w:hAnsi="Times New Roman" w:cs="Times New Roman"/>
+          <w:sz w:val="24"/>
+          <w:szCs w:val="24"/>
+        </w:rPr>
+        <w:t>:</w:t>
+      </w:r>
+    </w:p>
+    <w:p>
+      <w:pPr>
+        <w:numPr>
+          <w:ilvl w:val="1"/>
+          <w:numId w:val="2"/>
+        </w:numPr>
+        <w:rPr>
+          <w:rFonts w:ascii="Times New Roman" w:hAnsi="Times New Roman" w:cs="Times New Roman"/>
+          <w:sz w:val="24"/>
+          <w:szCs w:val="24"/>
+        </w:rPr>
+      </w:pPr>
+      <w:r>
+        <w:rPr>
+          <w:rFonts w:ascii="Times New Roman" w:hAnsi="Times New Roman" w:cs="Times New Roman"/>
+          <w:sz w:val="24"/>
+          <w:szCs w:val="24"/>
+        </w:rPr>
+        <w:t xml:space="preserve">The code iterates over the generated mazes, visualizing each maze using </w:t>
+      </w:r>
+      <w:proofErr w:type="spellStart"/>
+      <w:r>
+        <w:rPr>
+          <w:rFonts w:ascii="Times New Roman" w:hAnsi="Times New Roman" w:cs="Times New Roman"/>
+          <w:b/>
+          <w:bCs/>
+          <w:sz w:val="24"/>
+          <w:szCs w:val="24"/>
+        </w:rPr>
+        <w:t>visualize_maze</w:t>
+      </w:r>
+      <w:proofErr w:type="spellEnd"/>
+      <w:r>
+        <w:rPr>
+          <w:rFonts w:ascii="Times New Roman" w:hAnsi="Times New Roman" w:cs="Times New Roman"/>
+          <w:sz w:val="24"/>
+          <w:szCs w:val="24"/>
+        </w:rPr>
+        <w:t xml:space="preserve"> and saving it to a text file using </w:t>
+      </w:r>
+      <w:proofErr w:type="spellStart"/>
+      <w:r>
+        <w:rPr>
+          <w:rFonts w:ascii="Times New Roman" w:hAnsi="Times New Roman" w:cs="Times New Roman"/>
+          <w:b/>
+          <w:bCs/>
+          <w:sz w:val="24"/>
+          <w:szCs w:val="24"/>
+        </w:rPr>
+        <w:t>save_maze_to_file</w:t>
+      </w:r>
+      <w:proofErr w:type="spellEnd"/>
+      <w:r>
+        <w:rPr>
+          <w:rFonts w:ascii="Times New Roman" w:hAnsi="Times New Roman" w:cs="Times New Roman"/>
+          <w:sz w:val="24"/>
+          <w:szCs w:val="24"/>
+        </w:rPr>
+        <w:t>.</w:t>
+      </w:r>
+    </w:p>
+    <w:p>
+      <w:pPr>
+        <w:numPr>
+          <w:ilvl w:val="1"/>
+          <w:numId w:val="2"/>
+        </w:numPr>
+        <w:rPr>
+          <w:rFonts w:ascii="Times New Roman" w:hAnsi="Times New Roman" w:cs="Times New Roman"/>
+          <w:sz w:val="24"/>
+          <w:szCs w:val="24"/>
+        </w:rPr>
+      </w:pPr>
+      <w:r>
+        <w:rPr>
+          <w:rFonts w:ascii="Times New Roman" w:hAnsi="Times New Roman" w:cs="Times New Roman"/>
+          <w:sz w:val="24"/>
+          <w:szCs w:val="24"/>
+        </w:rPr>
+        <w:t xml:space="preserve">For visualization, matplotlib's </w:t>
+      </w:r>
+      <w:proofErr w:type="spellStart"/>
+      <w:r>
+        <w:rPr>
+          <w:rFonts w:ascii="Times New Roman" w:hAnsi="Times New Roman" w:cs="Times New Roman"/>
+          <w:b/>
+          <w:bCs/>
+          <w:sz w:val="24"/>
+          <w:szCs w:val="24"/>
+        </w:rPr>
+        <w:t>imshow</w:t>
+      </w:r>
+      <w:proofErr w:type="spellEnd"/>
+      <w:r>
+        <w:rPr>
+          <w:rFonts w:ascii="Times New Roman" w:hAnsi="Times New Roman" w:cs="Times New Roman"/>
+          <w:sz w:val="24"/>
+          <w:szCs w:val="24"/>
+        </w:rPr>
+        <w:t xml:space="preserve"> function is used to display the maze, and </w:t>
+      </w:r>
+      <w:proofErr w:type="spellStart"/>
+      <w:r>
+        <w:rPr>
+          <w:rFonts w:ascii="Times New Roman" w:hAnsi="Times New Roman" w:cs="Times New Roman"/>
+          <w:b/>
+          <w:bCs/>
+          <w:sz w:val="24"/>
+          <w:szCs w:val="24"/>
+        </w:rPr>
+        <w:t>colorbar</w:t>
+      </w:r>
+      <w:proofErr w:type="spellEnd"/>
+      <w:r>
+        <w:rPr>
+          <w:rFonts w:ascii="Times New Roman" w:hAnsi="Times New Roman" w:cs="Times New Roman"/>
+          <w:sz w:val="24"/>
+          <w:szCs w:val="24"/>
+        </w:rPr>
+        <w:t xml:space="preserve"> is added to show the color mapping for blocked and unblocked cells.</w:t>
+      </w:r>
+    </w:p>
+    <w:p>
+      <w:pPr>
+        <w:rPr>
+          <w:rFonts w:ascii="Times New Roman" w:hAnsi="Times New Roman" w:cs="Times New Roman"/>
+          <w:sz w:val="24"/>
+          <w:szCs w:val="24"/>
+        </w:rPr>
+      </w:pPr>
+    </w:p>
     <w:sectPr>
       <w:pgSz w:w="12240" w:h="15840"/>
       <w:pgMar w:top="1440" w:right="1440" w:bottom="1440" w:left="1440" w:header="720" w:footer="720" w:gutter="0"/>
@@ -11,6 +796,223 @@
     </w:sectPr>
   </w:body>
 </w:document>
+</file>
+
+<file path=word/numbering.xml><?xml version="1.0" encoding="utf-8"?>
+<w:numbering xmlns:wpc="http://schemas.microsoft.com/office/word/2010/wordprocessingCanvas" xmlns:cx="http://schemas.microsoft.com/office/drawing/2014/chartex" xmlns:cx1="http://schemas.microsoft.com/office/drawing/2015/9/8/chartex" xmlns:cx2="http://schemas.microsoft.com/office/drawing/2015/10/21/chartex" xmlns:cx3="http://schemas.microsoft.com/office/drawing/2016/5/9/chartex" xmlns:cx4="http://schemas.microsoft.com/office/drawing/2016/5/10/chartex" xmlns:cx5="http://schemas.microsoft.com/office/drawing/2016/5/11/chartex" xmlns:cx6="http://schemas.microsoft.com/office/drawing/2016/5/12/chartex" xmlns:cx7="http://schemas.microsoft.com/office/drawing/2016/5/13/chartex" xmlns:cx8="http://schemas.microsoft.com/office/drawing/2016/5/14/chartex" xmlns:mc="http://schemas.openxmlformats.org/markup-compatibility/2006" xmlns:aink="http://schemas.microsoft.com/office/drawing/2016/ink" xmlns:am3d="http://schemas.microsoft.com/office/drawing/2017/model3d" xmlns:o="urn:schemas-microsoft-com:office:office" xmlns:oel="http://schemas.microsoft.com/office/2019/extlst" xmlns:r="http://schemas.openxmlformats.org/officeDocument/2006/relationships" xmlns:m="http://schemas.openxmlformats.org/officeDocument/2006/math" xmlns:v="urn:schemas-microsoft-com:vml" xmlns:wp14="http://schemas.microsoft.com/office/word/2010/wordprocessingDrawing" xmlns:wp="http://schemas.openxmlformats.org/drawingml/2006/wordprocessingDrawing" xmlns:w10="urn:schemas-microsoft-com:office:word" xmlns:w="http://schemas.openxmlformats.org/wordprocessingml/2006/main" xmlns:w14="http://schemas.microsoft.com/office/word/2010/wordml" xmlns:w15="http://schemas.microsoft.com/office/word/2012/wordml" xmlns:w16cex="http://schemas.microsoft.com/office/word/2018/wordml/cex" xmlns:w16cid="http://schemas.microsoft.com/office/word/2016/wordml/cid" xmlns:w16="http://schemas.microsoft.com/office/word/2018/wordml" xmlns:w16sdtdh="http://schemas.microsoft.com/office/word/2020/wordml/sdtdatahash" xmlns:w16se="http://schemas.microsoft.com/office/word/2015/wordml/symex" xmlns:wpg="http://schemas.microsoft.com/office/word/2010/wordprocessingGroup" xmlns:wpi="http://schemas.microsoft.com/office/word/2010/wordprocessingInk" xmlns:wne="http://schemas.microsoft.com/office/word/2006/wordml" xmlns:wps="http://schemas.microsoft.com/office/word/2010/wordprocessingShape" mc:Ignorable="w14 w15 w16se w16cid w16 w16cex w16sdtdh wp14">
+  <w:abstractNum w:abstractNumId="0" w15:restartNumberingAfterBreak="0">
+    <w:nsid w:val="11DC4D2E"/>
+    <w:multiLevelType w:val="multilevel"/>
+    <w:tmpl w:val="5100EFCC"/>
+    <w:lvl w:ilvl="0">
+      <w:start w:val="1"/>
+      <w:numFmt w:val="decimal"/>
+      <w:lvlText w:val="%1."/>
+      <w:lvlJc w:val="left"/>
+      <w:pPr>
+        <w:tabs>
+          <w:tab w:val="num" w:pos="720"/>
+        </w:tabs>
+        <w:ind w:left="720" w:hanging="360"/>
+      </w:pPr>
+    </w:lvl>
+    <w:lvl w:ilvl="1">
+      <w:start w:val="1"/>
+      <w:numFmt w:val="bullet"/>
+      <w:lvlText w:val=""/>
+      <w:lvlJc w:val="left"/>
+      <w:pPr>
+        <w:tabs>
+          <w:tab w:val="num" w:pos="1440"/>
+        </w:tabs>
+        <w:ind w:left="1440" w:hanging="360"/>
+      </w:pPr>
+      <w:rPr>
+        <w:rFonts w:ascii="Symbol" w:hAnsi="Symbol" w:hint="default"/>
+        <w:sz w:val="20"/>
+      </w:rPr>
+    </w:lvl>
+    <w:lvl w:ilvl="2" w:tentative="1">
+      <w:start w:val="1"/>
+      <w:numFmt w:val="decimal"/>
+      <w:lvlText w:val="%3."/>
+      <w:lvlJc w:val="left"/>
+      <w:pPr>
+        <w:tabs>
+          <w:tab w:val="num" w:pos="2160"/>
+        </w:tabs>
+        <w:ind w:left="2160" w:hanging="360"/>
+      </w:pPr>
+    </w:lvl>
+    <w:lvl w:ilvl="3" w:tentative="1">
+      <w:start w:val="1"/>
+      <w:numFmt w:val="decimal"/>
+      <w:lvlText w:val="%4."/>
+      <w:lvlJc w:val="left"/>
+      <w:pPr>
+        <w:tabs>
+          <w:tab w:val="num" w:pos="2880"/>
+        </w:tabs>
+        <w:ind w:left="2880" w:hanging="360"/>
+      </w:pPr>
+    </w:lvl>
+    <w:lvl w:ilvl="4" w:tentative="1">
+      <w:start w:val="1"/>
+      <w:numFmt w:val="decimal"/>
+      <w:lvlText w:val="%5."/>
+      <w:lvlJc w:val="left"/>
+      <w:pPr>
+        <w:tabs>
+          <w:tab w:val="num" w:pos="3600"/>
+        </w:tabs>
+        <w:ind w:left="3600" w:hanging="360"/>
+      </w:pPr>
+    </w:lvl>
+    <w:lvl w:ilvl="5" w:tentative="1">
+      <w:start w:val="1"/>
+      <w:numFmt w:val="decimal"/>
+      <w:lvlText w:val="%6."/>
+      <w:lvlJc w:val="left"/>
+      <w:pPr>
+        <w:tabs>
+          <w:tab w:val="num" w:pos="4320"/>
+        </w:tabs>
+        <w:ind w:left="4320" w:hanging="360"/>
+      </w:pPr>
+    </w:lvl>
+    <w:lvl w:ilvl="6" w:tentative="1">
+      <w:start w:val="1"/>
+      <w:numFmt w:val="decimal"/>
+      <w:lvlText w:val="%7."/>
+      <w:lvlJc w:val="left"/>
+      <w:pPr>
+        <w:tabs>
+          <w:tab w:val="num" w:pos="5040"/>
+        </w:tabs>
+        <w:ind w:left="5040" w:hanging="360"/>
+      </w:pPr>
+    </w:lvl>
+    <w:lvl w:ilvl="7" w:tentative="1">
+      <w:start w:val="1"/>
+      <w:numFmt w:val="decimal"/>
+      <w:lvlText w:val="%8."/>
+      <w:lvlJc w:val="left"/>
+      <w:pPr>
+        <w:tabs>
+          <w:tab w:val="num" w:pos="5760"/>
+        </w:tabs>
+        <w:ind w:left="5760" w:hanging="360"/>
+      </w:pPr>
+    </w:lvl>
+    <w:lvl w:ilvl="8" w:tentative="1">
+      <w:start w:val="1"/>
+      <w:numFmt w:val="decimal"/>
+      <w:lvlText w:val="%9."/>
+      <w:lvlJc w:val="left"/>
+      <w:pPr>
+        <w:tabs>
+          <w:tab w:val="num" w:pos="6480"/>
+        </w:tabs>
+        <w:ind w:left="6480" w:hanging="360"/>
+      </w:pPr>
+    </w:lvl>
+  </w:abstractNum>
+  <w:abstractNum w:abstractNumId="1" w15:restartNumberingAfterBreak="0">
+    <w:nsid w:val="2671755D"/>
+    <w:multiLevelType w:val="hybridMultilevel"/>
+    <w:tmpl w:val="B96A8AD8"/>
+    <w:lvl w:ilvl="0" w:tplc="04090011">
+      <w:start w:val="1"/>
+      <w:numFmt w:val="decimal"/>
+      <w:lvlText w:val="%1)"/>
+      <w:lvlJc w:val="left"/>
+      <w:pPr>
+        <w:ind w:left="720" w:hanging="360"/>
+      </w:pPr>
+      <w:rPr>
+        <w:rFonts w:hint="default"/>
+      </w:rPr>
+    </w:lvl>
+    <w:lvl w:ilvl="1" w:tplc="04090019" w:tentative="1">
+      <w:start w:val="1"/>
+      <w:numFmt w:val="lowerLetter"/>
+      <w:lvlText w:val="%2."/>
+      <w:lvlJc w:val="left"/>
+      <w:pPr>
+        <w:ind w:left="1440" w:hanging="360"/>
+      </w:pPr>
+    </w:lvl>
+    <w:lvl w:ilvl="2" w:tplc="0409001B" w:tentative="1">
+      <w:start w:val="1"/>
+      <w:numFmt w:val="lowerRoman"/>
+      <w:lvlText w:val="%3."/>
+      <w:lvlJc w:val="right"/>
+      <w:pPr>
+        <w:ind w:left="2160" w:hanging="180"/>
+      </w:pPr>
+    </w:lvl>
+    <w:lvl w:ilvl="3" w:tplc="0409000F" w:tentative="1">
+      <w:start w:val="1"/>
+      <w:numFmt w:val="decimal"/>
+      <w:lvlText w:val="%4."/>
+      <w:lvlJc w:val="left"/>
+      <w:pPr>
+        <w:ind w:left="2880" w:hanging="360"/>
+      </w:pPr>
+    </w:lvl>
+    <w:lvl w:ilvl="4" w:tplc="04090019" w:tentative="1">
+      <w:start w:val="1"/>
+      <w:numFmt w:val="lowerLetter"/>
+      <w:lvlText w:val="%5."/>
+      <w:lvlJc w:val="left"/>
+      <w:pPr>
+        <w:ind w:left="3600" w:hanging="360"/>
+      </w:pPr>
+    </w:lvl>
+    <w:lvl w:ilvl="5" w:tplc="0409001B" w:tentative="1">
+      <w:start w:val="1"/>
+      <w:numFmt w:val="lowerRoman"/>
+      <w:lvlText w:val="%6."/>
+      <w:lvlJc w:val="right"/>
+      <w:pPr>
+        <w:ind w:left="4320" w:hanging="180"/>
+      </w:pPr>
+    </w:lvl>
+    <w:lvl w:ilvl="6" w:tplc="0409000F" w:tentative="1">
+      <w:start w:val="1"/>
+      <w:numFmt w:val="decimal"/>
+      <w:lvlText w:val="%7."/>
+      <w:lvlJc w:val="left"/>
+      <w:pPr>
+        <w:ind w:left="5040" w:hanging="360"/>
+      </w:pPr>
+    </w:lvl>
+    <w:lvl w:ilvl="7" w:tplc="04090019" w:tentative="1">
+      <w:start w:val="1"/>
+      <w:numFmt w:val="lowerLetter"/>
+      <w:lvlText w:val="%8."/>
+      <w:lvlJc w:val="left"/>
+      <w:pPr>
+        <w:ind w:left="5760" w:hanging="360"/>
+      </w:pPr>
+    </w:lvl>
+    <w:lvl w:ilvl="8" w:tplc="0409001B" w:tentative="1">
+      <w:start w:val="1"/>
+      <w:numFmt w:val="lowerRoman"/>
+      <w:lvlText w:val="%9."/>
+      <w:lvlJc w:val="right"/>
+      <w:pPr>
+        <w:ind w:left="6480" w:hanging="180"/>
+      </w:pPr>
+    </w:lvl>
+  </w:abstractNum>
+  <w:num w:numId="1" w16cid:durableId="1269659337">
+    <w:abstractNumId w:val="1"/>
+  </w:num>
+  <w:num w:numId="2" w16cid:durableId="279917303">
+    <w:abstractNumId w:val="0"/>
+  </w:num>
+</w:numbering>
 </file>
 
 <file path=word/styles.xml><?xml version="1.0" encoding="utf-8"?>
@@ -417,7 +1419,6 @@
   <w:style w:type="character" w:default="1" w:styleId="DefaultParagraphFont">
     <w:name w:val="Default Paragraph Font"/>
     <w:uiPriority w:val="1"/>
-    <w:semiHidden/>
     <w:unhideWhenUsed/>
   </w:style>
   <w:style w:type="table" w:default="1" w:styleId="TableNormal">
@@ -440,6 +1441,17 @@
     <w:uiPriority w:val="99"/>
     <w:semiHidden/>
     <w:unhideWhenUsed/>
+  </w:style>
+  <w:style w:type="paragraph" w:styleId="ListParagraph">
+    <w:name w:val="List Paragraph"/>
+    <w:basedOn w:val="Normal"/>
+    <w:uiPriority w:val="34"/>
+    <w:qFormat/>
+    <w:rsid w:val="005810A7"/>
+    <w:pPr>
+      <w:ind w:left="720"/>
+      <w:contextualSpacing/>
+    </w:pPr>
   </w:style>
 </w:styles>
 </file>

</xml_diff>